<commit_message>
Update 11/18/2023 9:40PM EST
Update as of 9:40PM EST on 11/18/2023.
</commit_message>
<xml_diff>
--- a/&MEDIA SECURITY SYSTEMS (MSS)/20231118 - Global United Defense, Inc. - Media Security Systems (MSS) - v1.0.1.1.docx
+++ b/&MEDIA SECURITY SYSTEMS (MSS)/20231118 - Global United Defense, Inc. - Media Security Systems (MSS) - v1.0.1.1.docx
@@ -215,7 +215,7 @@
           <w:sz w:val="28"/>
           <w:szCs w:val="28"/>
         </w:rPr>
-        <w:t>11/18/2023 9:37:27 PM</w:t>
+        <w:t>11/18/2023 9:40:18 PM</w:t>
       </w:r>
     </w:p>
     <w:p>
@@ -693,13 +693,245 @@
         <w:rPr>
           <w:u w:val="single"/>
         </w:rPr>
-        <w:t>MEDIA PERSONNEL PROXIMITY WARNING</w:t>
-      </w:r>
+        <w:t>MEDIA PERSONNEL PROXIMITY WARNING SECURITY SYSTEMS</w:t>
+      </w:r>
+      <w:r>
+        <w:t xml:space="preserve"> (</w:t>
+      </w:r>
+      <w:r>
+        <w:rPr>
+          <w:b/>
+          <w:bCs/>
+        </w:rPr>
+        <w:t>202</w:t>
+      </w:r>
+      <w:r>
+        <w:rPr>
+          <w:b/>
+          <w:bCs/>
+        </w:rPr>
+        <w:t>3</w:t>
+      </w:r>
+      <w:r>
+        <w:t xml:space="preserve">) – </w:t>
+      </w:r>
+      <w:r>
+        <w:rPr>
+          <w:b/>
+          <w:bCs/>
+          <w:color w:val="00B050"/>
+        </w:rPr>
+        <w:t>ALWAYS</w:t>
+      </w:r>
+      <w:r>
+        <w:t xml:space="preserve"> </w:t>
+      </w:r>
+      <w:r>
+        <w:rPr>
+          <w:b/>
+          <w:bCs/>
+          <w:color w:val="7030A0"/>
+        </w:rPr>
+        <w:t>ENSURES</w:t>
+      </w:r>
+      <w:r>
+        <w:t xml:space="preserve"> </w:t>
+      </w:r>
+      <w:r>
+        <w:rPr>
+          <w:b/>
+          <w:bCs/>
+          <w:color w:val="FF0000"/>
+        </w:rPr>
+        <w:t xml:space="preserve">ALL </w:t>
+      </w:r>
+      <w:r>
+        <w:rPr>
+          <w:b/>
+          <w:bCs/>
+          <w:color w:val="FF0000"/>
+        </w:rPr>
+        <w:t>ON-DUTY MEDIA PERSONNEL</w:t>
+      </w:r>
+      <w:r>
+        <w:t xml:space="preserve"> </w:t>
+      </w:r>
+      <w:r>
+        <w:rPr>
+          <w:b/>
+          <w:bCs/>
+          <w:color w:val="0070C0"/>
+        </w:rPr>
+        <w:t>ARE</w:t>
+      </w:r>
+      <w:r>
+        <w:t xml:space="preserve"> </w:t>
+      </w:r>
+      <w:r>
+        <w:rPr>
+          <w:b/>
+          <w:bCs/>
+          <w:color w:val="7030A0"/>
+        </w:rPr>
+        <w:t>WARNED</w:t>
+      </w:r>
+      <w:r>
+        <w:t xml:space="preserve"> </w:t>
+      </w:r>
+      <w:r>
+        <w:rPr>
+          <w:b/>
+          <w:bCs/>
+          <w:color w:val="0070C0"/>
+        </w:rPr>
+        <w:t>TO</w:t>
+      </w:r>
+      <w:r>
+        <w:rPr>
+          <w:b/>
+          <w:bCs/>
+        </w:rPr>
+        <w:t xml:space="preserve"> </w:t>
+      </w:r>
+      <w:r>
+        <w:rPr>
+          <w:b/>
+          <w:bCs/>
+          <w:color w:val="7030A0"/>
+        </w:rPr>
+        <w:t>STAY</w:t>
+      </w:r>
+      <w:r>
+        <w:rPr>
+          <w:b/>
+          <w:bCs/>
+        </w:rPr>
+        <w:t xml:space="preserve"> </w:t>
+      </w:r>
+      <w:r>
+        <w:rPr>
+          <w:b/>
+          <w:bCs/>
+          <w:color w:val="0070C0"/>
+        </w:rPr>
+        <w:t>AT</w:t>
+      </w:r>
+      <w:r>
+        <w:rPr>
+          <w:b/>
+          <w:bCs/>
+        </w:rPr>
+        <w:t xml:space="preserve"> </w:t>
+      </w:r>
+      <w:r>
+        <w:rPr>
+          <w:b/>
+          <w:bCs/>
+          <w:color w:val="00B050"/>
+        </w:rPr>
+        <w:t>LEAST</w:t>
+      </w:r>
+      <w:r>
+        <w:rPr>
+          <w:b/>
+          <w:bCs/>
+        </w:rPr>
+        <w:t xml:space="preserve"> </w:t>
+      </w:r>
+      <w:r>
+        <w:rPr>
+          <w:b/>
+          <w:bCs/>
+          <w:color w:val="FF0000"/>
+        </w:rPr>
+        <w:t>3 METERS</w:t>
+      </w:r>
+      <w:r>
+        <w:rPr>
+          <w:b/>
+          <w:bCs/>
+        </w:rPr>
+        <w:t xml:space="preserve"> </w:t>
+      </w:r>
+      <w:r>
+        <w:rPr>
+          <w:b/>
+          <w:bCs/>
+          <w:color w:val="7030A0"/>
+        </w:rPr>
+        <w:t>AWAY</w:t>
+      </w:r>
+      <w:r>
+        <w:rPr>
+          <w:b/>
+          <w:bCs/>
+        </w:rPr>
+        <w:t xml:space="preserve"> </w:t>
+      </w:r>
+      <w:r>
+        <w:rPr>
+          <w:b/>
+          <w:bCs/>
+          <w:color w:val="FF0000"/>
+        </w:rPr>
+        <w:t>AT ALL TIMES</w:t>
+      </w:r>
+      <w:r>
+        <w:rPr>
+          <w:b/>
+          <w:bCs/>
+        </w:rPr>
+        <w:t>,</w:t>
+      </w:r>
+      <w:r>
+        <w:t xml:space="preserve"> </w:t>
+      </w:r>
+      <w:r>
+        <w:rPr>
+          <w:b/>
+          <w:bCs/>
+          <w:color w:val="00B0F0"/>
+        </w:rPr>
+        <w:t>IMPLICITLY-EXPLICITLY GLOBALLY DEFINED</w:t>
+      </w:r>
+      <w:r>
+        <w:t>.</w:t>
+      </w:r>
+    </w:p>
+    <w:p>
+      <w:pPr>
+        <w:ind w:left="360" w:hanging="360"/>
+        <w:jc w:val="both"/>
+      </w:pPr>
       <w:r>
         <w:rPr>
           <w:u w:val="single"/>
         </w:rPr>
-        <w:t xml:space="preserve"> SECURITY SYSTEMS</w:t>
+        <w:t>GENERALLY AUTONOMOUS</w:t>
+      </w:r>
+      <w:r>
+        <w:rPr>
+          <w:u w:val="single"/>
+        </w:rPr>
+        <w:t xml:space="preserve"> </w:t>
+      </w:r>
+      <w:r>
+        <w:rPr>
+          <w:u w:val="single"/>
+        </w:rPr>
+        <w:t xml:space="preserve">MEDIA PERSONNEL </w:t>
+      </w:r>
+      <w:r>
+        <w:rPr>
+          <w:u w:val="single"/>
+        </w:rPr>
+        <w:t>INCIDENCE LIMITATION</w:t>
+      </w:r>
+      <w:r>
+        <w:rPr>
+          <w:u w:val="single"/>
+        </w:rPr>
+        <w:t xml:space="preserve"> WARNING SECURITY SYSTEMS</w:t>
       </w:r>
       <w:r>
         <w:t xml:space="preserve"> (</w:t>
@@ -805,7 +1037,7 @@
           <w:bCs/>
           <w:color w:val="7030A0"/>
         </w:rPr>
-        <w:t>STAY</w:t>
+        <w:t>ASK</w:t>
       </w:r>
       <w:r>
         <w:rPr>
@@ -818,9 +1050,9 @@
         <w:rPr>
           <w:b/>
           <w:bCs/>
-          <w:color w:val="0070C0"/>
-        </w:rPr>
-        <w:t>AT</w:t>
+          <w:color w:val="FF0000"/>
+        </w:rPr>
+        <w:t>ANY QUESTION</w:t>
       </w:r>
       <w:r>
         <w:rPr>
@@ -835,52 +1067,7 @@
           <w:bCs/>
           <w:color w:val="00B050"/>
         </w:rPr>
-        <w:t>LEAST</w:t>
-      </w:r>
-      <w:r>
-        <w:rPr>
-          <w:b/>
-          <w:bCs/>
-        </w:rPr>
-        <w:t xml:space="preserve"> </w:t>
-      </w:r>
-      <w:r>
-        <w:rPr>
-          <w:b/>
-          <w:bCs/>
-          <w:color w:val="FF0000"/>
-        </w:rPr>
-        <w:t>3 METERS</w:t>
-      </w:r>
-      <w:r>
-        <w:rPr>
-          <w:b/>
-          <w:bCs/>
-        </w:rPr>
-        <w:t xml:space="preserve"> </w:t>
-      </w:r>
-      <w:r>
-        <w:rPr>
-          <w:b/>
-          <w:bCs/>
-          <w:color w:val="7030A0"/>
-        </w:rPr>
-        <w:t>AWAY</w:t>
-      </w:r>
-      <w:r>
-        <w:rPr>
-          <w:b/>
-          <w:bCs/>
-        </w:rPr>
-        <w:t xml:space="preserve"> </w:t>
-      </w:r>
-      <w:r>
-        <w:rPr>
-          <w:b/>
-          <w:bCs/>
-          <w:color w:val="FF0000"/>
-        </w:rPr>
-        <w:t>AT ALL TIMES</w:t>
+        <w:t>ONE AT A TIME</w:t>
       </w:r>
       <w:r>
         <w:rPr>

</xml_diff>